<commit_message>
Ticket 3 done + Ajout vérif choix user en js + update bdd backup et sql
</commit_message>
<xml_diff>
--- a/CHANGELOG.docx
+++ b/CHANGELOG.docx
@@ -1642,13 +1642,12 @@
           <w:szCs w:val="32"/>
           <w:u w:val="single"/>
         </w:rPr>
-        <w:t xml:space="preserve">Détails : </w:t>
+        <w:t xml:space="preserve">Ticket 2 </w:t>
       </w:r>
     </w:p>
     <w:p>
-      <w:pPr>
-        <w:pStyle w:val="Paragraphedeliste"/>
-      </w:pPr>
+      <w:bookmarkStart w:id="0" w:name="_GoBack"/>
+      <w:bookmarkEnd w:id="0"/>
     </w:p>
     <w:p>
       <w:pPr>
@@ -1827,8 +1826,6 @@
         <w:br/>
         <w:t xml:space="preserve">Par un simple jeu de comparaison des données, on affiche ou pas la possibilité de prolonger l’emprunt. </w:t>
       </w:r>
-      <w:bookmarkStart w:id="0" w:name="_GoBack"/>
-      <w:bookmarkEnd w:id="0"/>
     </w:p>
     <w:p/>
     <w:p/>

</xml_diff>